<commit_message>
feedback verwerkt uit gesprek 1 van logboek
</commit_message>
<xml_diff>
--- a/docs/Game Design Document.docx
+++ b/docs/Game Design Document.docx
@@ -16,8 +16,8 @@
         </w:tblCellMar>
       </w:tblPr>
       <w:tblGrid>
-        <w:gridCol w:w="1363"/>
-        <w:gridCol w:w="107"/>
+        <w:gridCol w:w="1362"/>
+        <w:gridCol w:w="108"/>
         <w:gridCol w:w="3195"/>
         <w:gridCol w:w="4695"/>
       </w:tblGrid>
@@ -60,7 +60,7 @@
         <w:trPr/>
         <w:tc>
           <w:tcPr>
-            <w:tcW w:w="1363" w:type="dxa"/>
+            <w:tcW w:w="1362" w:type="dxa"/>
             <w:vMerge w:val="restart"/>
             <w:tcBorders/>
             <w:shd w:fill="F3F3F3" w:val="clear"/>
@@ -117,7 +117,7 @@
         </w:tc>
         <w:tc>
           <w:tcPr>
-            <w:tcW w:w="107" w:type="dxa"/>
+            <w:tcW w:w="108" w:type="dxa"/>
             <w:tcBorders/>
             <w:tcMar>
               <w:top w:w="0" w:type="dxa"/>
@@ -380,7 +380,7 @@
         <w:trPr/>
         <w:tc>
           <w:tcPr>
-            <w:tcW w:w="1363" w:type="dxa"/>
+            <w:tcW w:w="1362" w:type="dxa"/>
             <w:vMerge w:val="continue"/>
             <w:tcBorders/>
             <w:shd w:fill="F3F3F3" w:val="clear"/>
@@ -409,7 +409,7 @@
         </w:tc>
         <w:tc>
           <w:tcPr>
-            <w:tcW w:w="107" w:type="dxa"/>
+            <w:tcW w:w="108" w:type="dxa"/>
             <w:tcBorders/>
             <w:tcMar>
               <w:top w:w="0" w:type="dxa"/>
@@ -511,7 +511,17 @@
                       <w:sz w:val="16"/>
                       <w:szCs w:val="16"/>
                     </w:rPr>
-                    <w:t>The mouse/WASD</w:t>
+                    <w:t>The mouse/</w:t>
+                  </w:r>
+                  <w:r>
+                    <w:rPr>
+                      <w:rFonts w:eastAsia="Cabin" w:cs="Cabin" w:ascii="Cabin" w:hAnsi="Cabin"/>
+                      <w:i/>
+                      <w:color w:val="B7B7B7"/>
+                      <w:sz w:val="16"/>
+                      <w:szCs w:val="16"/>
+                    </w:rPr>
+                    <w:t>keyboard</w:t>
                   </w:r>
                 </w:p>
               </w:tc>
@@ -611,6 +621,17 @@
                       <w:szCs w:val="16"/>
                     </w:rPr>
                     <w:t>Moves the rocket, mouseclick/W will add thrust</w:t>
+                    <w:br/>
+                  </w:r>
+                  <w:r>
+                    <w:rPr>
+                      <w:rFonts w:eastAsia="Cabin" w:cs="Cabin" w:ascii="Cabin" w:hAnsi="Cabin"/>
+                      <w:i/>
+                      <w:color w:val="B7B7B7"/>
+                      <w:sz w:val="16"/>
+                      <w:szCs w:val="16"/>
+                    </w:rPr>
+                    <w:t>and rightmouseclick/spacebar makes them shoot</w:t>
                   </w:r>
                 </w:p>
               </w:tc>
@@ -669,8 +690,8 @@
         </w:tblCellMar>
       </w:tblPr>
       <w:tblGrid>
-        <w:gridCol w:w="1363"/>
-        <w:gridCol w:w="107"/>
+        <w:gridCol w:w="1362"/>
+        <w:gridCol w:w="108"/>
         <w:gridCol w:w="4409"/>
         <w:gridCol w:w="3481"/>
       </w:tblGrid>
@@ -678,7 +699,7 @@
         <w:trPr/>
         <w:tc>
           <w:tcPr>
-            <w:tcW w:w="1363" w:type="dxa"/>
+            <w:tcW w:w="1362" w:type="dxa"/>
             <w:vMerge w:val="restart"/>
             <w:tcBorders/>
             <w:shd w:fill="F3F3F3" w:val="clear"/>
@@ -748,7 +769,7 @@
         </w:tc>
         <w:tc>
           <w:tcPr>
-            <w:tcW w:w="107" w:type="dxa"/>
+            <w:tcW w:w="108" w:type="dxa"/>
             <w:tcBorders/>
             <w:tcMar>
               <w:top w:w="0" w:type="dxa"/>
@@ -823,7 +844,9 @@
               <w:gridCol w:w="930"/>
             </w:tblGrid>
             <w:tr>
-              <w:trPr/>
+              <w:trPr>
+                <w:trHeight w:val="390" w:hRule="atLeast"/>
+              </w:trPr>
               <w:tc>
                 <w:tcPr>
                   <w:tcW w:w="3285" w:type="dxa"/>
@@ -1013,7 +1036,7 @@
         </w:trPr>
         <w:tc>
           <w:tcPr>
-            <w:tcW w:w="1363" w:type="dxa"/>
+            <w:tcW w:w="1362" w:type="dxa"/>
             <w:vMerge w:val="continue"/>
             <w:tcBorders/>
             <w:shd w:fill="F3F3F3" w:val="clear"/>
@@ -1036,7 +1059,7 @@
         </w:tc>
         <w:tc>
           <w:tcPr>
-            <w:tcW w:w="107" w:type="dxa"/>
+            <w:tcW w:w="108" w:type="dxa"/>
             <w:tcBorders/>
             <w:tcMar>
               <w:top w:w="0" w:type="dxa"/>
@@ -1141,7 +1164,27 @@
                       <w:sz w:val="16"/>
                       <w:szCs w:val="16"/>
                     </w:rPr>
-                    <w:t>To survive and make it to the end destination, without being destroyed or runniong out of fuel, and not being swallowed by the blackhole on the bottom of the screen, the player can destroy aersteroids for a chance of regaining fuel</w:t>
+                    <w:t xml:space="preserve">To survive and make it to the end </w:t>
+                  </w:r>
+                  <w:r>
+                    <w:rPr>
+                      <w:rFonts w:eastAsia="Cabin" w:cs="Cabin" w:ascii="Cabin" w:hAnsi="Cabin"/>
+                      <w:i/>
+                      <w:color w:val="B7B7B7"/>
+                      <w:sz w:val="16"/>
+                      <w:szCs w:val="16"/>
+                    </w:rPr>
+                    <w:t>Wormhole</w:t>
+                  </w:r>
+                  <w:r>
+                    <w:rPr>
+                      <w:rFonts w:eastAsia="Cabin" w:cs="Cabin" w:ascii="Cabin" w:hAnsi="Cabin"/>
+                      <w:i/>
+                      <w:color w:val="B7B7B7"/>
+                      <w:sz w:val="16"/>
+                      <w:szCs w:val="16"/>
+                    </w:rPr>
+                    <w:t>, without being destroyed or runniong out of fuel, and not being swallowed by the blackhole on the bottom of the screen, the player can destroy aersteroids for a chance of regaining fuel</w:t>
                   </w:r>
                 </w:p>
               </w:tc>
@@ -1200,16 +1243,16 @@
         </w:tblCellMar>
       </w:tblPr>
       <w:tblGrid>
-        <w:gridCol w:w="1363"/>
-        <w:gridCol w:w="107"/>
-        <w:gridCol w:w="3898"/>
-        <w:gridCol w:w="3992"/>
+        <w:gridCol w:w="1362"/>
+        <w:gridCol w:w="108"/>
+        <w:gridCol w:w="3897"/>
+        <w:gridCol w:w="3993"/>
       </w:tblGrid>
       <w:tr>
         <w:trPr/>
         <w:tc>
           <w:tcPr>
-            <w:tcW w:w="1363" w:type="dxa"/>
+            <w:tcW w:w="1362" w:type="dxa"/>
             <w:vMerge w:val="restart"/>
             <w:tcBorders/>
             <w:shd w:fill="F3F3F3" w:val="clear"/>
@@ -1279,7 +1322,7 @@
         </w:tc>
         <w:tc>
           <w:tcPr>
-            <w:tcW w:w="107" w:type="dxa"/>
+            <w:tcW w:w="108" w:type="dxa"/>
             <w:tcBorders/>
             <w:tcMar>
               <w:top w:w="0" w:type="dxa"/>
@@ -1309,7 +1352,7 @@
         </w:tc>
         <w:tc>
           <w:tcPr>
-            <w:tcW w:w="3898" w:type="dxa"/>
+            <w:tcW w:w="3897" w:type="dxa"/>
             <w:tcBorders/>
             <w:tcMar>
               <w:top w:w="0" w:type="dxa"/>
@@ -1415,7 +1458,7 @@
         </w:tc>
         <w:tc>
           <w:tcPr>
-            <w:tcW w:w="3992" w:type="dxa"/>
+            <w:tcW w:w="3993" w:type="dxa"/>
             <w:tcBorders/>
             <w:tcMar>
               <w:top w:w="0" w:type="dxa"/>
@@ -1543,7 +1586,7 @@
         </w:trPr>
         <w:tc>
           <w:tcPr>
-            <w:tcW w:w="1363" w:type="dxa"/>
+            <w:tcW w:w="1362" w:type="dxa"/>
             <w:vMerge w:val="continue"/>
             <w:tcBorders/>
             <w:shd w:fill="F3F3F3" w:val="clear"/>
@@ -1566,7 +1609,7 @@
         </w:tc>
         <w:tc>
           <w:tcPr>
-            <w:tcW w:w="107" w:type="dxa"/>
+            <w:tcW w:w="108" w:type="dxa"/>
             <w:tcBorders/>
             <w:tcMar>
               <w:top w:w="0" w:type="dxa"/>
@@ -1745,16 +1788,16 @@
         </w:tblCellMar>
       </w:tblPr>
       <w:tblGrid>
-        <w:gridCol w:w="1363"/>
-        <w:gridCol w:w="107"/>
-        <w:gridCol w:w="3898"/>
-        <w:gridCol w:w="3992"/>
+        <w:gridCol w:w="1362"/>
+        <w:gridCol w:w="108"/>
+        <w:gridCol w:w="3897"/>
+        <w:gridCol w:w="3993"/>
       </w:tblGrid>
       <w:tr>
         <w:trPr/>
         <w:tc>
           <w:tcPr>
-            <w:tcW w:w="1363" w:type="dxa"/>
+            <w:tcW w:w="1362" w:type="dxa"/>
             <w:vMerge w:val="restart"/>
             <w:tcBorders/>
             <w:shd w:fill="F3F3F3" w:val="clear"/>
@@ -1824,7 +1867,7 @@
         </w:tc>
         <w:tc>
           <w:tcPr>
-            <w:tcW w:w="107" w:type="dxa"/>
+            <w:tcW w:w="108" w:type="dxa"/>
             <w:tcBorders/>
             <w:tcMar>
               <w:top w:w="0" w:type="dxa"/>
@@ -1854,7 +1897,7 @@
         </w:tc>
         <w:tc>
           <w:tcPr>
-            <w:tcW w:w="3898" w:type="dxa"/>
+            <w:tcW w:w="3897" w:type="dxa"/>
             <w:tcBorders/>
             <w:tcMar>
               <w:top w:w="0" w:type="dxa"/>
@@ -1955,7 +1998,7 @@
         </w:tc>
         <w:tc>
           <w:tcPr>
-            <w:tcW w:w="3992" w:type="dxa"/>
+            <w:tcW w:w="3993" w:type="dxa"/>
             <w:tcBorders/>
             <w:tcMar>
               <w:top w:w="0" w:type="dxa"/>
@@ -2061,7 +2104,7 @@
         </w:trPr>
         <w:tc>
           <w:tcPr>
-            <w:tcW w:w="1363" w:type="dxa"/>
+            <w:tcW w:w="1362" w:type="dxa"/>
             <w:vMerge w:val="continue"/>
             <w:tcBorders/>
             <w:shd w:fill="F3F3F3" w:val="clear"/>
@@ -2084,7 +2127,7 @@
         </w:tc>
         <w:tc>
           <w:tcPr>
-            <w:tcW w:w="107" w:type="dxa"/>
+            <w:tcW w:w="108" w:type="dxa"/>
             <w:tcBorders/>
             <w:tcMar>
               <w:top w:w="0" w:type="dxa"/>
@@ -2265,11 +2308,11 @@
         </w:tblCellMar>
       </w:tblPr>
       <w:tblGrid>
-        <w:gridCol w:w="1363"/>
+        <w:gridCol w:w="1362"/>
         <w:gridCol w:w="100"/>
-        <w:gridCol w:w="1800"/>
-        <w:gridCol w:w="2010"/>
-        <w:gridCol w:w="4517"/>
+        <w:gridCol w:w="1801"/>
+        <w:gridCol w:w="2009"/>
+        <w:gridCol w:w="4518"/>
       </w:tblGrid>
       <w:tr>
         <w:trPr>
@@ -2277,7 +2320,7 @@
         </w:trPr>
         <w:tc>
           <w:tcPr>
-            <w:tcW w:w="1363" w:type="dxa"/>
+            <w:tcW w:w="1362" w:type="dxa"/>
             <w:vMerge w:val="restart"/>
             <w:tcBorders/>
             <w:shd w:fill="F3F3F3" w:val="clear"/>
@@ -2377,7 +2420,7 @@
         </w:tc>
         <w:tc>
           <w:tcPr>
-            <w:tcW w:w="1800" w:type="dxa"/>
+            <w:tcW w:w="1801" w:type="dxa"/>
             <w:tcBorders/>
             <w:tcMar>
               <w:top w:w="0" w:type="dxa"/>
@@ -2476,7 +2519,7 @@
         </w:tc>
         <w:tc>
           <w:tcPr>
-            <w:tcW w:w="2010" w:type="dxa"/>
+            <w:tcW w:w="2009" w:type="dxa"/>
             <w:tcBorders/>
             <w:tcMar>
               <w:top w:w="0" w:type="dxa"/>
@@ -2575,7 +2618,7 @@
         </w:tc>
         <w:tc>
           <w:tcPr>
-            <w:tcW w:w="4517" w:type="dxa"/>
+            <w:tcW w:w="4518" w:type="dxa"/>
             <w:tcBorders/>
             <w:tcMar>
               <w:top w:w="0" w:type="dxa"/>
@@ -2683,7 +2726,7 @@
         </w:trPr>
         <w:tc>
           <w:tcPr>
-            <w:tcW w:w="1363" w:type="dxa"/>
+            <w:tcW w:w="1362" w:type="dxa"/>
             <w:vMerge w:val="continue"/>
             <w:tcBorders/>
             <w:shd w:fill="F3F3F3" w:val="clear"/>
@@ -2866,7 +2909,7 @@
         </w:tc>
         <w:tc>
           <w:tcPr>
-            <w:tcW w:w="4517" w:type="dxa"/>
+            <w:tcW w:w="4518" w:type="dxa"/>
             <w:tcBorders/>
             <w:tcMar>
               <w:top w:w="0" w:type="dxa"/>
@@ -2940,7 +2983,37 @@
                       <w:sz w:val="16"/>
                       <w:szCs w:val="16"/>
                     </w:rPr>
-                    <w:t>The player makes it to the end goal, dies, or fails to avoid the blackhole</w:t>
+                    <w:t xml:space="preserve">The player makes it to the </w:t>
+                  </w:r>
+                  <w:r>
+                    <w:rPr>
+                      <w:rFonts w:eastAsia="Cabin" w:cs="Cabin" w:ascii="Cabin" w:hAnsi="Cabin"/>
+                      <w:i/>
+                      <w:color w:val="B7B7B7"/>
+                      <w:sz w:val="16"/>
+                      <w:szCs w:val="16"/>
+                    </w:rPr>
+                    <w:t>Wormhole (win)</w:t>
+                  </w:r>
+                  <w:r>
+                    <w:rPr>
+                      <w:rFonts w:eastAsia="Cabin" w:cs="Cabin" w:ascii="Cabin" w:hAnsi="Cabin"/>
+                      <w:i/>
+                      <w:color w:val="B7B7B7"/>
+                      <w:sz w:val="16"/>
+                      <w:szCs w:val="16"/>
+                    </w:rPr>
+                    <w:t xml:space="preserve">, dies, or fails to avoid the blackhole </w:t>
+                  </w:r>
+                  <w:r>
+                    <w:rPr>
+                      <w:rFonts w:eastAsia="Cabin" w:cs="Cabin" w:ascii="Cabin" w:hAnsi="Cabin"/>
+                      <w:i/>
+                      <w:color w:val="B7B7B7"/>
+                      <w:sz w:val="16"/>
+                      <w:szCs w:val="16"/>
+                    </w:rPr>
+                    <w:t>(lose)</w:t>
                   </w:r>
                 </w:p>
               </w:tc>
@@ -2999,9 +3072,9 @@
         </w:tblCellMar>
       </w:tblPr>
       <w:tblGrid>
-        <w:gridCol w:w="1363"/>
+        <w:gridCol w:w="1362"/>
         <w:gridCol w:w="105"/>
-        <w:gridCol w:w="8747"/>
+        <w:gridCol w:w="8748"/>
       </w:tblGrid>
       <w:tr>
         <w:trPr>
@@ -3009,7 +3082,7 @@
         </w:trPr>
         <w:tc>
           <w:tcPr>
-            <w:tcW w:w="1363" w:type="dxa"/>
+            <w:tcW w:w="1362" w:type="dxa"/>
             <w:tcBorders/>
             <w:shd w:fill="F3F3F3" w:val="clear"/>
           </w:tcPr>
@@ -3089,7 +3162,7 @@
         </w:tc>
         <w:tc>
           <w:tcPr>
-            <w:tcW w:w="8747" w:type="dxa"/>
+            <w:tcW w:w="8748" w:type="dxa"/>
             <w:tcBorders/>
             <w:tcMar>
               <w:top w:w="0" w:type="dxa"/>
@@ -3163,7 +3236,17 @@
                       <w:sz w:val="16"/>
                       <w:szCs w:val="16"/>
                     </w:rPr>
-                    <w:t>Splash screen will be of logo and slogan,fun facts will be displayed in the HUD, the ship will resemble the logo of the comany</w:t>
+                    <w:t xml:space="preserve">Splash screen will be of logo and slogan,fun facts will be displayed in the HUD, the ship will resemble the logo of the comany, </w:t>
+                  </w:r>
+                  <w:r>
+                    <w:rPr>
+                      <w:rFonts w:eastAsia="Cabin" w:cs="Cabin" w:ascii="Cabin" w:hAnsi="Cabin"/>
+                      <w:i/>
+                      <w:color w:val="B7B7B7"/>
+                      <w:sz w:val="16"/>
+                      <w:szCs w:val="16"/>
+                    </w:rPr>
+                    <w:t>also fuel will be used gand can be come empty, in that case the player stops moving ( and dies to the wormhole), when the game ends UI pops up to ask the player to want to try again or close out of the game</w:t>
                   </w:r>
                 </w:p>
               </w:tc>
@@ -3481,7 +3564,17 @@
                       <w:sz w:val="16"/>
                       <w:szCs w:val="16"/>
                     </w:rPr>
-                    <w:t>Character motion and Test LVL</w:t>
+                    <w:t xml:space="preserve">Character motion and Test LVL, </w:t>
+                  </w:r>
+                  <w:r>
+                    <w:rPr>
+                      <w:rFonts w:eastAsia="Cabin" w:cs="Cabin" w:ascii="Cabin" w:hAnsi="Cabin"/>
+                      <w:i/>
+                      <w:color w:val="B7B7B7"/>
+                      <w:sz w:val="16"/>
+                      <w:szCs w:val="16"/>
+                    </w:rPr>
+                    <w:t xml:space="preserve">a testing level created to flashout the movement </w:t>
                   </w:r>
                 </w:p>
               </w:tc>
@@ -3657,6 +3750,278 @@
                 <w:szCs w:val="16"/>
               </w:rPr>
               <w:t>#2</w:t>
+            </w:r>
+          </w:p>
+        </w:tc>
+        <w:tc>
+          <w:tcPr>
+            <w:tcW w:w="7215" w:type="dxa"/>
+            <w:tcBorders>
+              <w:top w:val="single" w:sz="8" w:space="0" w:color="FFFFFF"/>
+              <w:start w:val="single" w:sz="8" w:space="0" w:color="FFFFFF"/>
+              <w:bottom w:val="single" w:sz="8" w:space="0" w:color="FFFFFF"/>
+              <w:end w:val="single" w:sz="8" w:space="0" w:color="FFFFFF"/>
+            </w:tcBorders>
+            <w:vAlign w:val="center"/>
+          </w:tcPr>
+          <w:p>
+            <w:pPr>
+              <w:pStyle w:val="normal1"/>
+              <w:widowControl w:val="false"/>
+              <w:rPr>
+                <w:rFonts w:ascii="Cabin" w:hAnsi="Cabin" w:eastAsia="Cabin" w:cs="Cabin"/>
+                <w:i/>
+                <w:color w:val="B7B7B7"/>
+                <w:sz w:val="16"/>
+                <w:szCs w:val="16"/>
+              </w:rPr>
+            </w:pPr>
+            <w:r>
+              <w:rPr>
+                <w:rFonts w:eastAsia="Cabin" w:cs="Cabin" w:ascii="Cabin" w:hAnsi="Cabin"/>
+                <w:i/>
+                <w:color w:val="B7B7B7"/>
+                <w:sz w:val="16"/>
+                <w:szCs w:val="16"/>
+              </w:rPr>
+            </w:r>
+          </w:p>
+          <w:tbl>
+            <w:tblPr>
+              <w:tblW w:w="7015" w:type="dxa"/>
+              <w:jc w:val="start"/>
+              <w:tblInd w:w="0" w:type="dxa"/>
+              <w:tblLayout w:type="fixed"/>
+              <w:tblCellMar>
+                <w:top w:w="100" w:type="dxa"/>
+                <w:start w:w="100" w:type="dxa"/>
+                <w:bottom w:w="100" w:type="dxa"/>
+                <w:end w:w="100" w:type="dxa"/>
+              </w:tblCellMar>
+            </w:tblPr>
+            <w:tblGrid>
+              <w:gridCol w:w="7015"/>
+            </w:tblGrid>
+            <w:tr>
+              <w:trPr>
+                <w:trHeight w:val="390" w:hRule="atLeast"/>
+              </w:trPr>
+              <w:tc>
+                <w:tcPr>
+                  <w:tcW w:w="7015" w:type="dxa"/>
+                  <w:tcBorders>
+                    <w:top w:val="single" w:sz="8" w:space="0" w:color="B7B7B7"/>
+                    <w:start w:val="single" w:sz="8" w:space="0" w:color="B7B7B7"/>
+                    <w:bottom w:val="single" w:sz="8" w:space="0" w:color="B7B7B7"/>
+                    <w:end w:val="single" w:sz="8" w:space="0" w:color="B7B7B7"/>
+                  </w:tcBorders>
+                </w:tcPr>
+                <w:p>
+                  <w:pPr>
+                    <w:pStyle w:val="normal1"/>
+                    <w:widowControl w:val="false"/>
+                    <w:numPr>
+                      <w:ilvl w:val="0"/>
+                      <w:numId w:val="0"/>
+                    </w:numPr>
+                    <w:ind w:hanging="0" w:start="270"/>
+                    <w:rPr>
+                      <w:sz w:val="16"/>
+                      <w:szCs w:val="16"/>
+                    </w:rPr>
+                  </w:pPr>
+                  <w:r>
+                    <w:rPr>
+                      <w:rFonts w:eastAsia="Cabin" w:cs="Cabin" w:ascii="Cabin" w:hAnsi="Cabin"/>
+                      <w:i/>
+                      <w:color w:val="B7B7B7"/>
+                      <w:sz w:val="16"/>
+                      <w:szCs w:val="16"/>
+                    </w:rPr>
+                    <w:t xml:space="preserve">Simple 2D Graphics, </w:t>
+                  </w:r>
+                  <w:r>
+                    <w:rPr>
+                      <w:rFonts w:eastAsia="Cabin" w:cs="Cabin" w:ascii="Cabin" w:hAnsi="Cabin"/>
+                      <w:i/>
+                      <w:color w:val="B7B7B7"/>
+                      <w:sz w:val="16"/>
+                      <w:szCs w:val="16"/>
+                    </w:rPr>
+                    <w:t>basic graphics to represent the game-world (player, obstacles, back-foreground)</w:t>
+                  </w:r>
+                </w:p>
+              </w:tc>
+            </w:tr>
+          </w:tbl>
+          <w:p>
+            <w:pPr>
+              <w:pStyle w:val="normal1"/>
+              <w:widowControl w:val="false"/>
+              <w:rPr>
+                <w:rFonts w:ascii="Cabin" w:hAnsi="Cabin" w:eastAsia="Cabin" w:cs="Cabin"/>
+                <w:i/>
+                <w:color w:val="B7B7B7"/>
+                <w:sz w:val="16"/>
+                <w:szCs w:val="16"/>
+              </w:rPr>
+            </w:pPr>
+            <w:r>
+              <w:rPr>
+                <w:rFonts w:eastAsia="Cabin" w:cs="Cabin" w:ascii="Cabin" w:hAnsi="Cabin"/>
+                <w:i/>
+                <w:color w:val="B7B7B7"/>
+                <w:sz w:val="16"/>
+                <w:szCs w:val="16"/>
+              </w:rPr>
+            </w:r>
+          </w:p>
+        </w:tc>
+        <w:tc>
+          <w:tcPr>
+            <w:tcW w:w="1455" w:type="dxa"/>
+            <w:tcBorders>
+              <w:top w:val="single" w:sz="8" w:space="0" w:color="FFFFFF"/>
+              <w:start w:val="single" w:sz="8" w:space="0" w:color="FFFFFF"/>
+              <w:bottom w:val="single" w:sz="8" w:space="0" w:color="FFFFFF"/>
+              <w:end w:val="single" w:sz="8" w:space="0" w:color="FFFFFF"/>
+            </w:tcBorders>
+            <w:vAlign w:val="center"/>
+          </w:tcPr>
+          <w:p>
+            <w:pPr>
+              <w:pStyle w:val="normal1"/>
+              <w:widowControl w:val="false"/>
+              <w:rPr>
+                <w:rFonts w:ascii="Cabin" w:hAnsi="Cabin" w:eastAsia="Cabin" w:cs="Cabin"/>
+                <w:i/>
+                <w:color w:val="B7B7B7"/>
+                <w:sz w:val="16"/>
+                <w:szCs w:val="16"/>
+              </w:rPr>
+            </w:pPr>
+            <w:r>
+              <w:rPr>
+                <w:rFonts w:eastAsia="Cabin" w:cs="Cabin" w:ascii="Cabin" w:hAnsi="Cabin"/>
+                <w:i/>
+                <w:color w:val="B7B7B7"/>
+                <w:sz w:val="16"/>
+                <w:szCs w:val="16"/>
+              </w:rPr>
+            </w:r>
+          </w:p>
+          <w:tbl>
+            <w:tblPr>
+              <w:tblW w:w="1255" w:type="dxa"/>
+              <w:jc w:val="start"/>
+              <w:tblInd w:w="0" w:type="dxa"/>
+              <w:tblLayout w:type="fixed"/>
+              <w:tblCellMar>
+                <w:top w:w="100" w:type="dxa"/>
+                <w:start w:w="100" w:type="dxa"/>
+                <w:bottom w:w="100" w:type="dxa"/>
+                <w:end w:w="100" w:type="dxa"/>
+              </w:tblCellMar>
+            </w:tblPr>
+            <w:tblGrid>
+              <w:gridCol w:w="1255"/>
+            </w:tblGrid>
+            <w:tr>
+              <w:trPr/>
+              <w:tc>
+                <w:tcPr>
+                  <w:tcW w:w="1255" w:type="dxa"/>
+                  <w:tcBorders>
+                    <w:top w:val="single" w:sz="8" w:space="0" w:color="B7B7B7"/>
+                    <w:start w:val="single" w:sz="8" w:space="0" w:color="B7B7B7"/>
+                    <w:bottom w:val="single" w:sz="8" w:space="0" w:color="B7B7B7"/>
+                    <w:end w:val="single" w:sz="8" w:space="0" w:color="B7B7B7"/>
+                  </w:tcBorders>
+                </w:tcPr>
+                <w:p>
+                  <w:pPr>
+                    <w:pStyle w:val="normal1"/>
+                    <w:widowControl w:val="false"/>
+                    <w:rPr>
+                      <w:sz w:val="16"/>
+                      <w:szCs w:val="16"/>
+                    </w:rPr>
+                  </w:pPr>
+                  <w:r>
+                    <w:rPr>
+                      <w:rFonts w:eastAsia="Cabin" w:cs="Cabin" w:ascii="Cabin" w:hAnsi="Cabin"/>
+                      <w:i/>
+                      <w:sz w:val="16"/>
+                      <w:szCs w:val="16"/>
+                    </w:rPr>
+                    <w:t>02/04</w:t>
+                  </w:r>
+                </w:p>
+              </w:tc>
+            </w:tr>
+          </w:tbl>
+          <w:p>
+            <w:pPr>
+              <w:pStyle w:val="normal1"/>
+              <w:widowControl w:val="false"/>
+              <w:rPr>
+                <w:rFonts w:ascii="Cabin" w:hAnsi="Cabin" w:eastAsia="Cabin" w:cs="Cabin"/>
+                <w:i/>
+                <w:color w:val="B7B7B7"/>
+                <w:sz w:val="16"/>
+                <w:szCs w:val="16"/>
+              </w:rPr>
+            </w:pPr>
+            <w:r>
+              <w:rPr>
+                <w:rFonts w:eastAsia="Cabin" w:cs="Cabin" w:ascii="Cabin" w:hAnsi="Cabin"/>
+                <w:i/>
+                <w:color w:val="B7B7B7"/>
+                <w:sz w:val="16"/>
+                <w:szCs w:val="16"/>
+              </w:rPr>
+            </w:r>
+          </w:p>
+        </w:tc>
+      </w:tr>
+      <w:tr>
+        <w:trPr/>
+        <w:tc>
+          <w:tcPr>
+            <w:tcW w:w="1410" w:type="dxa"/>
+            <w:tcBorders>
+              <w:top w:val="single" w:sz="8" w:space="0" w:color="FFFFFF"/>
+              <w:start w:val="single" w:sz="8" w:space="0" w:color="FFFFFF"/>
+              <w:bottom w:val="single" w:sz="8" w:space="0" w:color="FFFFFF"/>
+              <w:end w:val="single" w:sz="8" w:space="0" w:color="FFFFFF"/>
+            </w:tcBorders>
+            <w:shd w:fill="F3F3F3" w:val="clear"/>
+            <w:tcMar>
+              <w:top w:w="144" w:type="dxa"/>
+              <w:start w:w="144" w:type="dxa"/>
+              <w:bottom w:w="144" w:type="dxa"/>
+              <w:end w:w="144" w:type="dxa"/>
+            </w:tcMar>
+            <w:vAlign w:val="center"/>
+          </w:tcPr>
+          <w:p>
+            <w:pPr>
+              <w:pStyle w:val="normal1"/>
+              <w:widowControl w:val="false"/>
+              <w:jc w:val="end"/>
+              <w:rPr>
+                <w:sz w:val="16"/>
+                <w:szCs w:val="16"/>
+              </w:rPr>
+            </w:pPr>
+            <w:r>
+              <w:rPr>
+                <w:rFonts w:eastAsia="Cabin" w:cs="Cabin" w:ascii="Cabin" w:hAnsi="Cabin"/>
+                <w:b/>
+                <w:sz w:val="16"/>
+                <w:szCs w:val="16"/>
+              </w:rPr>
+              <w:t>#3</w:t>
             </w:r>
           </w:p>
         </w:tc>
@@ -3743,7 +4108,17 @@
                       <w:sz w:val="16"/>
                       <w:szCs w:val="16"/>
                     </w:rPr>
-                    <w:t>Simple 2D Graphics</w:t>
+                    <w:t xml:space="preserve">Scoring and UI </w:t>
+                  </w:r>
+                  <w:r>
+                    <w:rPr>
+                      <w:rFonts w:eastAsia="Cabin" w:cs="Cabin" w:ascii="Cabin" w:hAnsi="Cabin"/>
+                      <w:i/>
+                      <w:color w:val="B7B7B7"/>
+                      <w:sz w:val="16"/>
+                      <w:szCs w:val="16"/>
+                    </w:rPr>
+                    <w:t>(healthbar, progressionbar, fuelbar,time and score fields)</w:t>
                   </w:r>
                 </w:p>
               </w:tc>
@@ -3849,7 +4224,7 @@
                       <w:sz w:val="16"/>
                       <w:szCs w:val="16"/>
                     </w:rPr>
-                    <w:t>02/04</w:t>
+                    <w:t>02/06</w:t>
                   </w:r>
                 </w:p>
               </w:tc>
@@ -3916,7 +4291,7 @@
                 <w:sz w:val="16"/>
                 <w:szCs w:val="16"/>
               </w:rPr>
-              <w:t>#3</w:t>
+              <w:t>#4</w:t>
             </w:r>
           </w:p>
         </w:tc>
@@ -4003,7 +4378,17 @@
                       <w:sz w:val="16"/>
                       <w:szCs w:val="16"/>
                     </w:rPr>
-                    <w:t>Scoring and UI</w:t>
+                    <w:t xml:space="preserve">Online Scores </w:t>
+                  </w:r>
+                  <w:r>
+                    <w:rPr>
+                      <w:rFonts w:eastAsia="Cabin" w:cs="Cabin" w:ascii="Cabin" w:hAnsi="Cabin"/>
+                      <w:i/>
+                      <w:color w:val="B7B7B7"/>
+                      <w:sz w:val="16"/>
+                      <w:szCs w:val="16"/>
+                    </w:rPr>
+                    <w:t>(a static scorepage outside of the game project where the game will send user highscores)</w:t>
                   </w:r>
                 </w:p>
               </w:tc>
@@ -4109,7 +4494,7 @@
                       <w:sz w:val="16"/>
                       <w:szCs w:val="16"/>
                     </w:rPr>
-                    <w:t>02/06</w:t>
+                    <w:t>02/09</w:t>
                   </w:r>
                 </w:p>
               </w:tc>
@@ -4176,7 +4561,7 @@
                 <w:sz w:val="16"/>
                 <w:szCs w:val="16"/>
               </w:rPr>
-              <w:t>#4</w:t>
+              <w:t>#5</w:t>
             </w:r>
           </w:p>
         </w:tc>
@@ -4263,258 +4648,8 @@
                       <w:sz w:val="16"/>
                       <w:szCs w:val="16"/>
                     </w:rPr>
-                    <w:t>Online Scores</w:t>
+                    <w:t xml:space="preserve">Polish </w:t>
                   </w:r>
-                </w:p>
-              </w:tc>
-            </w:tr>
-          </w:tbl>
-          <w:p>
-            <w:pPr>
-              <w:pStyle w:val="normal1"/>
-              <w:widowControl w:val="false"/>
-              <w:rPr>
-                <w:rFonts w:ascii="Cabin" w:hAnsi="Cabin" w:eastAsia="Cabin" w:cs="Cabin"/>
-                <w:i/>
-                <w:color w:val="B7B7B7"/>
-                <w:sz w:val="16"/>
-                <w:szCs w:val="16"/>
-              </w:rPr>
-            </w:pPr>
-            <w:r>
-              <w:rPr>
-                <w:rFonts w:eastAsia="Cabin" w:cs="Cabin" w:ascii="Cabin" w:hAnsi="Cabin"/>
-                <w:i/>
-                <w:color w:val="B7B7B7"/>
-                <w:sz w:val="16"/>
-                <w:szCs w:val="16"/>
-              </w:rPr>
-            </w:r>
-          </w:p>
-        </w:tc>
-        <w:tc>
-          <w:tcPr>
-            <w:tcW w:w="1455" w:type="dxa"/>
-            <w:tcBorders>
-              <w:top w:val="single" w:sz="8" w:space="0" w:color="FFFFFF"/>
-              <w:start w:val="single" w:sz="8" w:space="0" w:color="FFFFFF"/>
-              <w:bottom w:val="single" w:sz="8" w:space="0" w:color="FFFFFF"/>
-              <w:end w:val="single" w:sz="8" w:space="0" w:color="FFFFFF"/>
-            </w:tcBorders>
-            <w:vAlign w:val="center"/>
-          </w:tcPr>
-          <w:p>
-            <w:pPr>
-              <w:pStyle w:val="normal1"/>
-              <w:widowControl w:val="false"/>
-              <w:rPr>
-                <w:rFonts w:ascii="Cabin" w:hAnsi="Cabin" w:eastAsia="Cabin" w:cs="Cabin"/>
-                <w:i/>
-                <w:color w:val="B7B7B7"/>
-                <w:sz w:val="16"/>
-                <w:szCs w:val="16"/>
-              </w:rPr>
-            </w:pPr>
-            <w:r>
-              <w:rPr>
-                <w:rFonts w:eastAsia="Cabin" w:cs="Cabin" w:ascii="Cabin" w:hAnsi="Cabin"/>
-                <w:i/>
-                <w:color w:val="B7B7B7"/>
-                <w:sz w:val="16"/>
-                <w:szCs w:val="16"/>
-              </w:rPr>
-            </w:r>
-          </w:p>
-          <w:tbl>
-            <w:tblPr>
-              <w:tblW w:w="1255" w:type="dxa"/>
-              <w:jc w:val="start"/>
-              <w:tblInd w:w="0" w:type="dxa"/>
-              <w:tblLayout w:type="fixed"/>
-              <w:tblCellMar>
-                <w:top w:w="100" w:type="dxa"/>
-                <w:start w:w="100" w:type="dxa"/>
-                <w:bottom w:w="100" w:type="dxa"/>
-                <w:end w:w="100" w:type="dxa"/>
-              </w:tblCellMar>
-            </w:tblPr>
-            <w:tblGrid>
-              <w:gridCol w:w="1255"/>
-            </w:tblGrid>
-            <w:tr>
-              <w:trPr/>
-              <w:tc>
-                <w:tcPr>
-                  <w:tcW w:w="1255" w:type="dxa"/>
-                  <w:tcBorders>
-                    <w:top w:val="single" w:sz="8" w:space="0" w:color="B7B7B7"/>
-                    <w:start w:val="single" w:sz="8" w:space="0" w:color="B7B7B7"/>
-                    <w:bottom w:val="single" w:sz="8" w:space="0" w:color="B7B7B7"/>
-                    <w:end w:val="single" w:sz="8" w:space="0" w:color="B7B7B7"/>
-                  </w:tcBorders>
-                </w:tcPr>
-                <w:p>
-                  <w:pPr>
-                    <w:pStyle w:val="normal1"/>
-                    <w:widowControl w:val="false"/>
-                    <w:rPr>
-                      <w:sz w:val="16"/>
-                      <w:szCs w:val="16"/>
-                    </w:rPr>
-                  </w:pPr>
-                  <w:r>
-                    <w:rPr>
-                      <w:rFonts w:eastAsia="Cabin" w:cs="Cabin" w:ascii="Cabin" w:hAnsi="Cabin"/>
-                      <w:i/>
-                      <w:sz w:val="16"/>
-                      <w:szCs w:val="16"/>
-                    </w:rPr>
-                    <w:t>02/09</w:t>
-                  </w:r>
-                </w:p>
-              </w:tc>
-            </w:tr>
-          </w:tbl>
-          <w:p>
-            <w:pPr>
-              <w:pStyle w:val="normal1"/>
-              <w:widowControl w:val="false"/>
-              <w:rPr>
-                <w:rFonts w:ascii="Cabin" w:hAnsi="Cabin" w:eastAsia="Cabin" w:cs="Cabin"/>
-                <w:i/>
-                <w:color w:val="B7B7B7"/>
-                <w:sz w:val="16"/>
-                <w:szCs w:val="16"/>
-              </w:rPr>
-            </w:pPr>
-            <w:r>
-              <w:rPr>
-                <w:rFonts w:eastAsia="Cabin" w:cs="Cabin" w:ascii="Cabin" w:hAnsi="Cabin"/>
-                <w:i/>
-                <w:color w:val="B7B7B7"/>
-                <w:sz w:val="16"/>
-                <w:szCs w:val="16"/>
-              </w:rPr>
-            </w:r>
-          </w:p>
-        </w:tc>
-      </w:tr>
-      <w:tr>
-        <w:trPr/>
-        <w:tc>
-          <w:tcPr>
-            <w:tcW w:w="1410" w:type="dxa"/>
-            <w:tcBorders>
-              <w:top w:val="single" w:sz="8" w:space="0" w:color="FFFFFF"/>
-              <w:start w:val="single" w:sz="8" w:space="0" w:color="FFFFFF"/>
-              <w:bottom w:val="single" w:sz="8" w:space="0" w:color="FFFFFF"/>
-              <w:end w:val="single" w:sz="8" w:space="0" w:color="FFFFFF"/>
-            </w:tcBorders>
-            <w:shd w:fill="F3F3F3" w:val="clear"/>
-            <w:tcMar>
-              <w:top w:w="144" w:type="dxa"/>
-              <w:start w:w="144" w:type="dxa"/>
-              <w:bottom w:w="144" w:type="dxa"/>
-              <w:end w:w="144" w:type="dxa"/>
-            </w:tcMar>
-            <w:vAlign w:val="center"/>
-          </w:tcPr>
-          <w:p>
-            <w:pPr>
-              <w:pStyle w:val="normal1"/>
-              <w:widowControl w:val="false"/>
-              <w:jc w:val="end"/>
-              <w:rPr>
-                <w:sz w:val="16"/>
-                <w:szCs w:val="16"/>
-              </w:rPr>
-            </w:pPr>
-            <w:r>
-              <w:rPr>
-                <w:rFonts w:eastAsia="Cabin" w:cs="Cabin" w:ascii="Cabin" w:hAnsi="Cabin"/>
-                <w:b/>
-                <w:sz w:val="16"/>
-                <w:szCs w:val="16"/>
-              </w:rPr>
-              <w:t>#5</w:t>
-            </w:r>
-          </w:p>
-        </w:tc>
-        <w:tc>
-          <w:tcPr>
-            <w:tcW w:w="7215" w:type="dxa"/>
-            <w:tcBorders>
-              <w:top w:val="single" w:sz="8" w:space="0" w:color="FFFFFF"/>
-              <w:start w:val="single" w:sz="8" w:space="0" w:color="FFFFFF"/>
-              <w:bottom w:val="single" w:sz="8" w:space="0" w:color="FFFFFF"/>
-              <w:end w:val="single" w:sz="8" w:space="0" w:color="FFFFFF"/>
-            </w:tcBorders>
-            <w:vAlign w:val="center"/>
-          </w:tcPr>
-          <w:p>
-            <w:pPr>
-              <w:pStyle w:val="normal1"/>
-              <w:widowControl w:val="false"/>
-              <w:rPr>
-                <w:rFonts w:ascii="Cabin" w:hAnsi="Cabin" w:eastAsia="Cabin" w:cs="Cabin"/>
-                <w:i/>
-                <w:color w:val="B7B7B7"/>
-                <w:sz w:val="16"/>
-                <w:szCs w:val="16"/>
-              </w:rPr>
-            </w:pPr>
-            <w:r>
-              <w:rPr>
-                <w:rFonts w:eastAsia="Cabin" w:cs="Cabin" w:ascii="Cabin" w:hAnsi="Cabin"/>
-                <w:i/>
-                <w:color w:val="B7B7B7"/>
-                <w:sz w:val="16"/>
-                <w:szCs w:val="16"/>
-              </w:rPr>
-            </w:r>
-          </w:p>
-          <w:tbl>
-            <w:tblPr>
-              <w:tblW w:w="7015" w:type="dxa"/>
-              <w:jc w:val="start"/>
-              <w:tblInd w:w="0" w:type="dxa"/>
-              <w:tblLayout w:type="fixed"/>
-              <w:tblCellMar>
-                <w:top w:w="100" w:type="dxa"/>
-                <w:start w:w="100" w:type="dxa"/>
-                <w:bottom w:w="100" w:type="dxa"/>
-                <w:end w:w="100" w:type="dxa"/>
-              </w:tblCellMar>
-            </w:tblPr>
-            <w:tblGrid>
-              <w:gridCol w:w="7015"/>
-            </w:tblGrid>
-            <w:tr>
-              <w:trPr/>
-              <w:tc>
-                <w:tcPr>
-                  <w:tcW w:w="7015" w:type="dxa"/>
-                  <w:tcBorders>
-                    <w:top w:val="single" w:sz="8" w:space="0" w:color="B7B7B7"/>
-                    <w:start w:val="single" w:sz="8" w:space="0" w:color="B7B7B7"/>
-                    <w:bottom w:val="single" w:sz="8" w:space="0" w:color="B7B7B7"/>
-                    <w:end w:val="single" w:sz="8" w:space="0" w:color="B7B7B7"/>
-                  </w:tcBorders>
-                </w:tcPr>
-                <w:p>
-                  <w:pPr>
-                    <w:pStyle w:val="normal1"/>
-                    <w:widowControl w:val="false"/>
-                    <w:numPr>
-                      <w:ilvl w:val="0"/>
-                      <w:numId w:val="0"/>
-                    </w:numPr>
-                    <w:ind w:hanging="0" w:start="270"/>
-                    <w:rPr>
-                      <w:sz w:val="16"/>
-                      <w:szCs w:val="16"/>
-                    </w:rPr>
-                  </w:pPr>
                   <w:r>
                     <w:rPr>
                       <w:rFonts w:eastAsia="Cabin" w:cs="Cabin" w:ascii="Cabin" w:hAnsi="Cabin"/>
@@ -4523,7 +4658,7 @@
                       <w:sz w:val="16"/>
                       <w:szCs w:val="16"/>
                     </w:rPr>
-                    <w:t>Polish</w:t>
+                    <w:t>(bug fixing and making the graphics final, adding SFX )</w:t>
                   </w:r>
                 </w:p>
               </w:tc>
@@ -5360,7 +5495,7 @@
     <w:pPr>
       <w:widowControl/>
       <w:suppressAutoHyphens w:val="true"/>
-      <w:overflowPunct w:val="false"/>
+      <w:overflowPunct w:val="true"/>
       <w:bidi w:val="0"/>
       <w:spacing w:before="0" w:after="0"/>
       <w:jc w:val="start"/>
@@ -5577,7 +5712,7 @@
     <w:pPr>
       <w:widowControl/>
       <w:suppressAutoHyphens w:val="true"/>
-      <w:overflowPunct w:val="false"/>
+      <w:overflowPunct w:val="true"/>
       <w:bidi w:val="0"/>
       <w:spacing w:before="0" w:after="0"/>
       <w:jc w:val="start"/>
@@ -5636,8 +5771,8 @@
       <w:szCs w:val="48"/>
     </w:rPr>
   </w:style>
-  <w:style w:type="paragraph" w:styleId="FrameContentsuser">
-    <w:name w:val="Frame Contents (user)"/>
+  <w:style w:type="paragraph" w:styleId="FrameContents">
+    <w:name w:val="Frame Contents"/>
     <w:basedOn w:val="Normal"/>
     <w:qFormat/>
     <w:pPr/>
@@ -5679,8 +5814,8 @@
     </w:pPr>
     <w:rPr/>
   </w:style>
-  <w:style w:type="paragraph" w:styleId="HeaderLeftuser">
-    <w:name w:val="Header Left (user)"/>
+  <w:style w:type="paragraph" w:styleId="HeaderLeft">
+    <w:name w:val="Header Left"/>
     <w:basedOn w:val="Header"/>
     <w:qFormat/>
     <w:pPr>

</xml_diff>